<commit_message>
Readme Update - and planning docs
</commit_message>
<xml_diff>
--- a/Total Mercy Plan of Attack.docx
+++ b/Total Mercy Plan of Attack.docx
@@ -3,7 +3,6 @@
 <w:document xmlns:wpc="http://schemas.microsoft.com/office/word/2010/wordprocessingCanvas" xmlns:mo="http://schemas.microsoft.com/office/mac/office/2008/main" xmlns:mc="http://schemas.openxmlformats.org/markup-compatibility/2006" xmlns:mv="urn:schemas-microsoft-com:mac:vml" xmlns:o="urn:schemas-microsoft-com:office:office" xmlns:r="http://schemas.openxmlformats.org/officeDocument/2006/relationships" xmlns:m="http://schemas.openxmlformats.org/officeDocument/2006/math" xmlns:v="urn:schemas-microsoft-com:vml" xmlns:wp14="http://schemas.microsoft.com/office/word/2010/wordprocessingDrawing" xmlns:wp="http://schemas.openxmlformats.org/drawingml/2006/wordprocessingDrawing" xmlns:w10="urn:schemas-microsoft-com:office:word" xmlns:w="http://schemas.openxmlformats.org/wordprocessingml/2006/main" xmlns:w14="http://schemas.microsoft.com/office/word/2010/wordml" xmlns:wpg="http://schemas.microsoft.com/office/word/2010/wordprocessingGroup" xmlns:wpi="http://schemas.microsoft.com/office/word/2010/wordprocessingInk" xmlns:wne="http://schemas.microsoft.com/office/word/2006/wordml" xmlns:wps="http://schemas.microsoft.com/office/word/2010/wordprocessingShape" mc:Ignorable="w14 wp14">
   <w:body>
     <w:p>
-      <w:bookmarkStart w:id="0" w:name="_GoBack"/>
       <w:r>
         <w:t>Total Mercy Plan of Attack</w:t>
       </w:r>
@@ -1042,7 +1041,7 @@
         </w:numPr>
       </w:pPr>
       <w:r>
-        <w:t>STRETCH - Group Message Box</w:t>
+        <w:t>Group Message Box</w:t>
       </w:r>
     </w:p>
     <w:p>
@@ -1156,7 +1155,33 @@
         </w:numPr>
       </w:pPr>
       <w:r>
-        <w:t xml:space="preserve">EXTRA STRETCH </w:t>
+        <w:t>List of who in the group had a bad run:</w:t>
+      </w:r>
+    </w:p>
+    <w:p>
+      <w:pPr>
+        <w:pStyle w:val="ListParagraph"/>
+        <w:numPr>
+          <w:ilvl w:val="4"/>
+          <w:numId w:val="1"/>
+        </w:numPr>
+      </w:pPr>
+      <w:r>
+        <w:t>Option to “Light a Fire” under members</w:t>
+      </w:r>
+    </w:p>
+    <w:p>
+      <w:pPr>
+        <w:pStyle w:val="ListParagraph"/>
+        <w:numPr>
+          <w:ilvl w:val="3"/>
+          <w:numId w:val="1"/>
+        </w:numPr>
+      </w:pPr>
+      <w:bookmarkStart w:id="0" w:name="_GoBack"/>
+      <w:bookmarkEnd w:id="0"/>
+      <w:r>
+        <w:t xml:space="preserve">STRETCH </w:t>
       </w:r>
       <w:r>
         <w:t xml:space="preserve">- </w:t>
@@ -1667,7 +1692,6 @@
         <w:t>Set up tables and relationships</w:t>
       </w:r>
     </w:p>
-    <w:bookmarkEnd w:id="0"/>
     <w:sectPr>
       <w:pgSz w:w="12240" w:h="15840"/>
       <w:pgMar w:top="1440" w:right="1800" w:bottom="1440" w:left="1800" w:header="720" w:footer="720" w:gutter="0"/>
@@ -1689,7 +1713,7 @@
       <w:lvlText w:val=""/>
       <w:lvlJc w:val="left"/>
       <w:pPr>
-        <w:ind w:left="720" w:hanging="360"/>
+        <w:ind w:left="360" w:hanging="360"/>
       </w:pPr>
       <w:rPr>
         <w:rFonts w:ascii="Symbol" w:hAnsi="Symbol" w:hint="default"/>
@@ -1701,7 +1725,7 @@
       <w:lvlText w:val="o"/>
       <w:lvlJc w:val="left"/>
       <w:pPr>
-        <w:ind w:left="1440" w:hanging="360"/>
+        <w:ind w:left="720" w:hanging="360"/>
       </w:pPr>
       <w:rPr>
         <w:rFonts w:ascii="Courier New" w:hAnsi="Courier New" w:hint="default"/>
@@ -1713,7 +1737,7 @@
       <w:lvlText w:val=""/>
       <w:lvlJc w:val="left"/>
       <w:pPr>
-        <w:ind w:left="2160" w:hanging="360"/>
+        <w:ind w:left="1080" w:hanging="360"/>
       </w:pPr>
       <w:rPr>
         <w:rFonts w:ascii="Wingdings" w:hAnsi="Wingdings" w:hint="default"/>
@@ -1725,7 +1749,7 @@
       <w:lvlText w:val=""/>
       <w:lvlJc w:val="left"/>
       <w:pPr>
-        <w:ind w:left="2880" w:hanging="360"/>
+        <w:ind w:left="1440" w:hanging="360"/>
       </w:pPr>
       <w:rPr>
         <w:rFonts w:ascii="Symbol" w:hAnsi="Symbol" w:hint="default"/>
@@ -1737,7 +1761,7 @@
       <w:lvlText w:val="o"/>
       <w:lvlJc w:val="left"/>
       <w:pPr>
-        <w:ind w:left="3600" w:hanging="360"/>
+        <w:ind w:left="1800" w:hanging="360"/>
       </w:pPr>
       <w:rPr>
         <w:rFonts w:ascii="Courier New" w:hAnsi="Courier New" w:hint="default"/>
@@ -1749,7 +1773,7 @@
       <w:lvlText w:val=""/>
       <w:lvlJc w:val="left"/>
       <w:pPr>
-        <w:ind w:left="4320" w:hanging="360"/>
+        <w:ind w:left="2160" w:hanging="360"/>
       </w:pPr>
       <w:rPr>
         <w:rFonts w:ascii="Wingdings" w:hAnsi="Wingdings" w:hint="default"/>
@@ -1761,7 +1785,7 @@
       <w:lvlText w:val=""/>
       <w:lvlJc w:val="left"/>
       <w:pPr>
-        <w:ind w:left="5040" w:hanging="360"/>
+        <w:ind w:left="2520" w:hanging="360"/>
       </w:pPr>
       <w:rPr>
         <w:rFonts w:ascii="Symbol" w:hAnsi="Symbol" w:hint="default"/>
@@ -1773,7 +1797,7 @@
       <w:lvlText w:val="o"/>
       <w:lvlJc w:val="left"/>
       <w:pPr>
-        <w:ind w:left="5760" w:hanging="360"/>
+        <w:ind w:left="2880" w:hanging="360"/>
       </w:pPr>
       <w:rPr>
         <w:rFonts w:ascii="Courier New" w:hAnsi="Courier New" w:hint="default"/>
@@ -1785,7 +1809,7 @@
       <w:lvlText w:val=""/>
       <w:lvlJc w:val="left"/>
       <w:pPr>
-        <w:ind w:left="6480" w:hanging="360"/>
+        <w:ind w:left="6120" w:hanging="360"/>
       </w:pPr>
       <w:rPr>
         <w:rFonts w:ascii="Wingdings" w:hAnsi="Wingdings" w:hint="default"/>

</xml_diff>